<commit_message>
Downgraded to .NET 4.0 from 4.5
</commit_message>
<xml_diff>
--- a/BehaviourChainDemo/docs/Plan.docx
+++ b/BehaviourChainDemo/docs/Plan.docx
@@ -27,13 +27,8 @@
         <w:t>to</w:t>
       </w:r>
       <w:r>
-        <w:t xml:space="preserve"> </w:t>
-      </w:r>
-      <w:proofErr w:type="spellStart"/>
-      <w:r>
-        <w:t>CoR</w:t>
-      </w:r>
-      <w:proofErr w:type="spellEnd"/>
+        <w:t xml:space="preserve"> CoR</w:t>
+      </w:r>
     </w:p>
     <w:p>
       <w:pPr>
@@ -45,35 +40,7 @@
         <w:rPr>
           <w:i/>
         </w:rPr>
-        <w:t xml:space="preserve">It is a </w:t>
-      </w:r>
-      <w:proofErr w:type="spellStart"/>
-      <w:r>
-        <w:rPr>
-          <w:i/>
-        </w:rPr>
-        <w:t>CoR</w:t>
-      </w:r>
-      <w:proofErr w:type="spellEnd"/>
-      <w:r>
-        <w:rPr>
-          <w:i/>
-        </w:rPr>
-        <w:t xml:space="preserve"> in form, but not necessarily in intent. </w:t>
-      </w:r>
-      <w:proofErr w:type="spellStart"/>
-      <w:r>
-        <w:rPr>
-          <w:i/>
-        </w:rPr>
-        <w:t>CoR</w:t>
-      </w:r>
-      <w:proofErr w:type="spellEnd"/>
-      <w:r>
-        <w:rPr>
-          <w:i/>
-        </w:rPr>
-        <w:t xml:space="preserve"> is usually used to </w:t>
+        <w:t xml:space="preserve">It is a CoR in form, but not necessarily in intent. CoR is usually used to </w:t>
       </w:r>
       <w:r>
         <w:rPr>
@@ -93,49 +60,7 @@
         <w:rPr>
           <w:i/>
         </w:rPr>
-        <w:t xml:space="preserve">In </w:t>
-      </w:r>
-      <w:proofErr w:type="spellStart"/>
-      <w:r>
-        <w:rPr>
-          <w:i/>
-        </w:rPr>
-        <w:t>Fubu</w:t>
-      </w:r>
-      <w:proofErr w:type="spellEnd"/>
-      <w:r>
-        <w:rPr>
-          <w:i/>
-        </w:rPr>
-        <w:t xml:space="preserve"> </w:t>
-      </w:r>
-      <w:proofErr w:type="spellStart"/>
-      <w:r>
-        <w:rPr>
-          <w:i/>
-        </w:rPr>
-        <w:t>Behaviors</w:t>
-      </w:r>
-      <w:proofErr w:type="spellEnd"/>
-      <w:r>
-        <w:rPr>
-          <w:i/>
-        </w:rPr>
-        <w:t xml:space="preserve">, it has the same form as a </w:t>
-      </w:r>
-      <w:proofErr w:type="spellStart"/>
-      <w:r>
-        <w:rPr>
-          <w:i/>
-        </w:rPr>
-        <w:t>CoR</w:t>
-      </w:r>
-      <w:proofErr w:type="spellEnd"/>
-      <w:r>
-        <w:rPr>
-          <w:i/>
-        </w:rPr>
-        <w:t xml:space="preserve">, but the intent is not to </w:t>
+        <w:t xml:space="preserve">In Fubu Behaviors, it has the same form as a CoR, but the intent is not to </w:t>
       </w:r>
       <w:r>
         <w:rPr>
@@ -169,41 +94,14 @@
         <w:rPr>
           <w:i/>
         </w:rPr>
-        <w:t xml:space="preserve">So in that respect, it's a decorator pattern.  You might call </w:t>
-      </w:r>
-      <w:proofErr w:type="spellStart"/>
+        <w:t xml:space="preserve">So in that respect, it's a decorator pattern.  You might call Fubu </w:t>
+      </w:r>
       <w:r>
         <w:rPr>
           <w:i/>
         </w:rPr>
-        <w:t>Fubu</w:t>
-      </w:r>
-      <w:proofErr w:type="spellEnd"/>
-      <w:r>
-        <w:rPr>
-          <w:i/>
-        </w:rPr>
-        <w:t xml:space="preserve"> </w:t>
-      </w:r>
-      <w:r>
-        <w:rPr>
-          <w:i/>
-        </w:rPr>
         <w:br/>
-      </w:r>
-      <w:proofErr w:type="spellStart"/>
-      <w:r>
-        <w:rPr>
-          <w:i/>
-        </w:rPr>
-        <w:t>Behaviors</w:t>
-      </w:r>
-      <w:proofErr w:type="spellEnd"/>
-      <w:r>
-        <w:rPr>
-          <w:i/>
-        </w:rPr>
-        <w:t xml:space="preserve"> a "Chain of Decorators" pattern since it has elements of both </w:t>
+        <w:t xml:space="preserve">Behaviors a "Chain of Decorators" pattern since it has elements of both </w:t>
       </w:r>
       <w:r>
         <w:rPr>
@@ -217,33 +115,19 @@
           <w:i/>
         </w:rPr>
         <w:br/>
-        <w:t>suggested we use the term "</w:t>
-      </w:r>
-      <w:proofErr w:type="spellStart"/>
-      <w:r>
+        <w:t xml:space="preserve">suggested we use the term "Behaviors" and it stuck. </w:t>
+      </w:r>
+    </w:p>
+    <w:p>
+      <w:pPr>
         <w:rPr>
           <w:i/>
         </w:rPr>
-        <w:t>Behaviors</w:t>
-      </w:r>
-      <w:proofErr w:type="spellEnd"/>
+      </w:pPr>
       <w:r>
         <w:rPr>
           <w:i/>
         </w:rPr>
-        <w:t xml:space="preserve">" and it stuck. </w:t>
-      </w:r>
-    </w:p>
-    <w:p>
-      <w:pPr>
-        <w:rPr>
-          <w:i/>
-        </w:rPr>
-      </w:pPr>
-      <w:r>
-        <w:rPr>
-          <w:i/>
-        </w:rPr>
         <w:t xml:space="preserve">-Chad </w:t>
       </w:r>
     </w:p>
@@ -288,15 +172,7 @@
         </w:numPr>
       </w:pPr>
       <w:r>
-        <w:t xml:space="preserve">Similar to </w:t>
-      </w:r>
-      <w:proofErr w:type="spellStart"/>
-      <w:r>
-        <w:t>CoR</w:t>
-      </w:r>
-      <w:proofErr w:type="spellEnd"/>
-      <w:r>
-        <w:t xml:space="preserve"> in implementation</w:t>
+        <w:t>Similar to CoR in implementation</w:t>
       </w:r>
     </w:p>
     <w:p>
@@ -374,15 +250,7 @@
         </w:numPr>
       </w:pPr>
       <w:r>
-        <w:t xml:space="preserve">Configuration </w:t>
-      </w:r>
-      <w:proofErr w:type="spellStart"/>
-      <w:r>
-        <w:t>vs</w:t>
-      </w:r>
-      <w:proofErr w:type="spellEnd"/>
-      <w:r>
-        <w:t xml:space="preserve"> Runtime</w:t>
+        <w:t>Configuration vs Runtime</w:t>
       </w:r>
     </w:p>
     <w:p>
@@ -541,15 +409,7 @@
         </w:numPr>
       </w:pPr>
       <w:r>
-        <w:t xml:space="preserve">Can wrap all chains that talk to database with an </w:t>
-      </w:r>
-      <w:proofErr w:type="spellStart"/>
-      <w:r>
-        <w:t>nhibernate</w:t>
-      </w:r>
-      <w:proofErr w:type="spellEnd"/>
-      <w:r>
-        <w:t xml:space="preserve"> session</w:t>
+        <w:t>Can wrap all chains that talk to database with an nhibernate session</w:t>
       </w:r>
     </w:p>
     <w:p>
@@ -615,13 +475,8 @@
           <w:numId w:val="9"/>
         </w:numPr>
       </w:pPr>
-      <w:proofErr w:type="spellStart"/>
-      <w:r>
-        <w:t>IoC</w:t>
-      </w:r>
-      <w:proofErr w:type="spellEnd"/>
-      <w:r>
-        <w:t xml:space="preserve"> for channelling context and intelligent creation</w:t>
+      <w:r>
+        <w:t>IoC for channelling context and intelligent creation</w:t>
       </w:r>
     </w:p>
     <w:p>
@@ -644,13 +499,8 @@
           <w:numId w:val="9"/>
         </w:numPr>
       </w:pPr>
-      <w:proofErr w:type="spellStart"/>
-      <w:r>
-        <w:t>Regsiter</w:t>
-      </w:r>
-      <w:proofErr w:type="spellEnd"/>
-      <w:r>
-        <w:t xml:space="preserve"> some services with our container</w:t>
+      <w:r>
+        <w:t>Regsiter some services with our container</w:t>
       </w:r>
     </w:p>
     <w:p>
@@ -674,15 +524,7 @@
         </w:numPr>
       </w:pPr>
       <w:r>
-        <w:t xml:space="preserve">Don’t forget, we could add conventions here based on the type of output being rendered  or headers in the request if we tweaked our  model – this is exactly what </w:t>
-      </w:r>
-      <w:proofErr w:type="spellStart"/>
-      <w:r>
-        <w:t>fubumvc</w:t>
-      </w:r>
-      <w:proofErr w:type="spellEnd"/>
-      <w:r>
-        <w:t xml:space="preserve"> does</w:t>
+        <w:t>Don’t forget, we could add conventions here based on the type of output being rendered  or headers in the request if we tweaked our  model – this is exactly what fubumvc does</w:t>
       </w:r>
     </w:p>
     <w:p>
@@ -743,6 +585,17 @@
       </w:pPr>
       <w:r>
         <w:t>Point out how this allows us to test each behaviour and follow SOLID principles</w:t>
+      </w:r>
+    </w:p>
+    <w:p/>
+    <w:p>
+      <w:r>
+        <w:t>** Can insert behaviours anywhere in the chain</w:t>
+      </w:r>
+    </w:p>
+    <w:p>
+      <w:r>
+        <w:t>** Can insert behaviours conditional on the context – e.g. values of the request</w:t>
       </w:r>
     </w:p>
     <w:p/>
@@ -832,15 +685,7 @@
         </w:numPr>
       </w:pPr>
       <w:r>
-        <w:t xml:space="preserve">“Policies” on the </w:t>
-      </w:r>
-      <w:proofErr w:type="spellStart"/>
-      <w:r>
-        <w:t>FubuRegistry</w:t>
-      </w:r>
-      <w:proofErr w:type="spellEnd"/>
-      <w:r>
-        <w:t xml:space="preserve"> </w:t>
+        <w:t xml:space="preserve">“Policies” on the FubuRegistry </w:t>
       </w:r>
     </w:p>
     <w:p>
@@ -852,13 +697,8 @@
         </w:numPr>
       </w:pPr>
       <w:r>
-        <w:t xml:space="preserve">Pass the type of behaviour into </w:t>
-      </w:r>
-      <w:proofErr w:type="spellStart"/>
-      <w:r>
-        <w:t>WrapBehaviorChainsWith</w:t>
-      </w:r>
-      <w:proofErr w:type="spellEnd"/>
+        <w:t>Pass the type of behaviour into WrapBehaviorChainsWith</w:t>
+      </w:r>
     </w:p>
     <w:p>
       <w:pPr>
@@ -893,11 +733,10 @@
           <w:numId w:val="4"/>
         </w:numPr>
       </w:pPr>
-      <w:proofErr w:type="spellStart"/>
-      <w:r>
+      <w:r>
+        <w:lastRenderedPageBreak/>
         <w:t>addPolicy</w:t>
       </w:r>
-      <w:proofErr w:type="spellEnd"/>
     </w:p>
     <w:p>
       <w:pPr>
@@ -929,15 +768,7 @@
         </w:numPr>
       </w:pPr>
       <w:r>
-        <w:t xml:space="preserve">Adds it after the last action (Behaviour </w:t>
-      </w:r>
-      <w:proofErr w:type="spellStart"/>
-      <w:r>
-        <w:t>Node.Add</w:t>
-      </w:r>
-      <w:proofErr w:type="spellEnd"/>
-      <w:r>
-        <w:t xml:space="preserve"> After)</w:t>
+        <w:t>Adds it after the last action (Behaviour Node.Add After)</w:t>
       </w:r>
     </w:p>
     <w:p>
@@ -954,15 +785,12 @@
           <w:numId w:val="4"/>
         </w:numPr>
       </w:pPr>
-      <w:proofErr w:type="spellStart"/>
       <w:r>
         <w:rPr>
           <w:b/>
         </w:rPr>
-        <w:lastRenderedPageBreak/>
         <w:t>IActionBehavior</w:t>
       </w:r>
-      <w:proofErr w:type="spellEnd"/>
     </w:p>
     <w:p>
       <w:pPr>
@@ -990,13 +818,8 @@
       </w:r>
     </w:p>
     <w:p>
-      <w:proofErr w:type="spellStart"/>
-      <w:r>
-        <w:t>IConfigurationActions</w:t>
-      </w:r>
-      <w:proofErr w:type="spellEnd"/>
-      <w:r>
-        <w:t xml:space="preserve"> are applied to setup the graph</w:t>
+      <w:r>
+        <w:t>IConfigurationActions are applied to setup the graph</w:t>
       </w:r>
     </w:p>
     <w:p>
@@ -1005,14 +828,12 @@
           <w:b/>
         </w:rPr>
       </w:pPr>
-      <w:proofErr w:type="spellStart"/>
       <w:r>
         <w:rPr>
           <w:b/>
         </w:rPr>
         <w:t>BehaviorAggregator</w:t>
       </w:r>
-      <w:proofErr w:type="spellEnd"/>
     </w:p>
     <w:p>
       <w:pPr>
@@ -1088,14 +909,12 @@
           <w:numId w:val="4"/>
         </w:numPr>
       </w:pPr>
-      <w:proofErr w:type="spellStart"/>
       <w:r>
         <w:rPr>
           <w:b/>
         </w:rPr>
         <w:t>BehaviorChain</w:t>
       </w:r>
-      <w:proofErr w:type="spellEnd"/>
     </w:p>
     <w:p>
       <w:pPr>
@@ -1106,15 +925,7 @@
         </w:numPr>
       </w:pPr>
       <w:r>
-        <w:t xml:space="preserve">Implement as </w:t>
-      </w:r>
-      <w:proofErr w:type="spellStart"/>
-      <w:r>
-        <w:t>IEnumerable</w:t>
-      </w:r>
-      <w:proofErr w:type="spellEnd"/>
-      <w:r>
-        <w:t xml:space="preserve"> and use decorator-style nested recursion to get each object in the graph</w:t>
+        <w:t>Implement as IEnumerable and use decorator-style nested recursion to get each object in the graph</w:t>
       </w:r>
     </w:p>
     <w:p>
@@ -1131,14 +942,12 @@
           <w:numId w:val="4"/>
         </w:numPr>
       </w:pPr>
-      <w:proofErr w:type="spellStart"/>
       <w:r>
         <w:rPr>
           <w:b/>
         </w:rPr>
         <w:t>BehaviorNode</w:t>
       </w:r>
-      <w:proofErr w:type="spellEnd"/>
     </w:p>
     <w:p>
       <w:pPr>
@@ -1153,45 +962,29 @@
           <w:numId w:val="4"/>
         </w:numPr>
       </w:pPr>
-      <w:proofErr w:type="spellStart"/>
       <w:r>
         <w:rPr>
           <w:b/>
         </w:rPr>
-        <w:t>IBehaviorFactory</w:t>
-      </w:r>
-      <w:proofErr w:type="spellEnd"/>
+        <w:t xml:space="preserve">IBehaviorFactory </w:t>
+      </w:r>
+      <w:r>
+        <w:t>“Asked to build the behaviour from the arguments and the chains  unique id”</w:t>
+      </w:r>
+    </w:p>
+    <w:p>
+      <w:pPr>
+        <w:pStyle w:val="ListParagraph"/>
+        <w:numPr>
+          <w:ilvl w:val="1"/>
+          <w:numId w:val="4"/>
+        </w:numPr>
+      </w:pPr>
       <w:r>
         <w:rPr>
           <w:b/>
         </w:rPr>
-        <w:t xml:space="preserve"> </w:t>
-      </w:r>
-      <w:r>
-        <w:t>“Asked to build the behaviour from the arguments and the chains  unique id”</w:t>
-      </w:r>
-    </w:p>
-    <w:p>
-      <w:pPr>
-        <w:pStyle w:val="ListParagraph"/>
-        <w:numPr>
-          <w:ilvl w:val="1"/>
-          <w:numId w:val="4"/>
-        </w:numPr>
-      </w:pPr>
-      <w:proofErr w:type="spellStart"/>
-      <w:r>
-        <w:rPr>
-          <w:b/>
-        </w:rPr>
-        <w:t>StructureMapContainerFacility</w:t>
-      </w:r>
-      <w:proofErr w:type="spellEnd"/>
-      <w:r>
-        <w:rPr>
-          <w:b/>
-        </w:rPr>
-        <w:t xml:space="preserve"> </w:t>
+        <w:t xml:space="preserve">StructureMapContainerFacility </w:t>
       </w:r>
       <w:r>
         <w:t>– looks like the implementation</w:t>
@@ -1206,32 +999,14 @@
         </w:numPr>
       </w:pPr>
       <w:r>
-        <w:t xml:space="preserve">It just takes </w:t>
-      </w:r>
-      <w:proofErr w:type="spellStart"/>
-      <w:r>
-        <w:t>args</w:t>
-      </w:r>
-      <w:proofErr w:type="spellEnd"/>
-      <w:r>
-        <w:t xml:space="preserve"> and id of chain and wraps it in a custom implementation of </w:t>
-      </w:r>
-      <w:proofErr w:type="spellStart"/>
-      <w:r>
-        <w:t>IActionBehavior</w:t>
-      </w:r>
-      <w:proofErr w:type="spellEnd"/>
-      <w:r>
-        <w:t xml:space="preserve"> – </w:t>
-      </w:r>
-      <w:proofErr w:type="spellStart"/>
+        <w:t xml:space="preserve">It just takes args and id of chain and wraps it in a custom implementation of IActionBehavior – </w:t>
+      </w:r>
       <w:r>
         <w:rPr>
           <w:b/>
         </w:rPr>
         <w:t>NestedStructureMapContainerBehaviour</w:t>
       </w:r>
-      <w:proofErr w:type="spellEnd"/>
     </w:p>
     <w:p>
       <w:pPr>
@@ -1253,45 +1028,35 @@
           <w:numId w:val="4"/>
         </w:numPr>
       </w:pPr>
-      <w:proofErr w:type="spellStart"/>
       <w:r>
         <w:rPr>
           <w:b/>
         </w:rPr>
-        <w:t>BehaviorInvoker</w:t>
-      </w:r>
-      <w:proofErr w:type="spellEnd"/>
-      <w:r>
+        <w:t xml:space="preserve">BehaviorInvoker </w:t>
+      </w:r>
+      <w:r>
+        <w:t>then invokes the behaviour</w:t>
+      </w:r>
+    </w:p>
+    <w:p>
+      <w:pPr>
+        <w:pStyle w:val="ListParagraph"/>
+        <w:ind w:left="1440"/>
+      </w:pPr>
+    </w:p>
+    <w:p>
+      <w:pPr>
+        <w:pStyle w:val="ListParagraph"/>
         <w:rPr>
           <w:b/>
         </w:rPr>
-        <w:t xml:space="preserve"> </w:t>
-      </w:r>
-      <w:r>
-        <w:t>then invokes the behaviour</w:t>
-      </w:r>
-    </w:p>
-    <w:p>
-      <w:pPr>
-        <w:pStyle w:val="ListParagraph"/>
-        <w:ind w:left="1440"/>
-      </w:pPr>
-    </w:p>
-    <w:p>
-      <w:pPr>
-        <w:pStyle w:val="ListParagraph"/>
+      </w:pPr>
+      <w:r>
         <w:rPr>
           <w:b/>
         </w:rPr>
-      </w:pPr>
-      <w:proofErr w:type="spellStart"/>
-      <w:r>
-        <w:rPr>
-          <w:b/>
-        </w:rPr>
         <w:t>NestedStructureMapContainerBehavior</w:t>
       </w:r>
-      <w:proofErr w:type="spellEnd"/>
     </w:p>
     <w:p>
       <w:pPr>
@@ -1337,13 +1102,8 @@
         </w:numPr>
       </w:pPr>
       <w:r>
-        <w:t xml:space="preserve">Registers all the services with it from the passed in “arguments” of type </w:t>
-      </w:r>
-      <w:proofErr w:type="spellStart"/>
-      <w:r>
-        <w:t>ServiceArguments</w:t>
-      </w:r>
-      <w:proofErr w:type="spellEnd"/>
+        <w:t>Registers all the services with it from the passed in “arguments” of type ServiceArguments</w:t>
+      </w:r>
     </w:p>
     <w:p>
       <w:pPr>
@@ -1354,21 +1114,8 @@
         </w:numPr>
       </w:pPr>
       <w:r>
-        <w:t xml:space="preserve">Get’s the instance of </w:t>
-      </w:r>
-      <w:proofErr w:type="spellStart"/>
-      <w:r>
-        <w:t>IActionBehavior</w:t>
-      </w:r>
-      <w:proofErr w:type="spellEnd"/>
-      <w:r>
-        <w:t xml:space="preserve"> using the </w:t>
-      </w:r>
-      <w:proofErr w:type="spellStart"/>
-      <w:r>
-        <w:t>behaviourid</w:t>
-      </w:r>
-      <w:proofErr w:type="spellEnd"/>
+        <w:t>Get’s the instance of IActionBehavior using the behaviourid</w:t>
+      </w:r>
     </w:p>
     <w:p>
       <w:pPr>
@@ -1379,6 +1126,7 @@
         </w:numPr>
       </w:pPr>
       <w:r>
+        <w:lastRenderedPageBreak/>
         <w:t>Invokes that behaviour</w:t>
       </w:r>
     </w:p>
@@ -1388,7 +1136,6 @@
         <w:pStyle w:val="Heading2"/>
       </w:pPr>
       <w:r>
-        <w:lastRenderedPageBreak/>
         <w:t>Problem – How does the invoke partial work</w:t>
       </w:r>
     </w:p>
@@ -1461,15 +1208,7 @@
         </w:numPr>
       </w:pPr>
       <w:r>
-        <w:t xml:space="preserve">So the partial behaviour is just an </w:t>
-      </w:r>
-      <w:proofErr w:type="spellStart"/>
-      <w:r>
-        <w:t>enum</w:t>
-      </w:r>
-      <w:proofErr w:type="spellEnd"/>
-      <w:r>
-        <w:t xml:space="preserve"> telling what to happen when the partial is invoked</w:t>
+        <w:t>So the partial behaviour is just an enum telling what to happen when the partial is invoked</w:t>
       </w:r>
     </w:p>
     <w:p>
@@ -1487,56 +1226,29 @@
         <w:rPr>
           <w:b/>
         </w:rPr>
-        <w:t>“</w:t>
-      </w:r>
-      <w:proofErr w:type="spellStart"/>
+        <w:t>“In</w:t>
+      </w:r>
       <w:r>
         <w:rPr>
           <w:b/>
         </w:rPr>
-        <w:t>In</w:t>
+        <w:t>side</w:t>
       </w:r>
       <w:r>
         <w:rPr>
           <w:b/>
         </w:rPr>
-        <w:t>side</w:t>
+        <w:t>Behavior”</w:t>
       </w:r>
       <w:r>
         <w:rPr>
           <w:b/>
         </w:rPr>
-        <w:t>Behavior</w:t>
-      </w:r>
-      <w:proofErr w:type="spellEnd"/>
-      <w:r>
-        <w:rPr>
-          <w:b/>
-        </w:rPr>
-        <w:t>”</w:t>
-      </w:r>
-      <w:r>
-        <w:rPr>
-          <w:b/>
-        </w:rPr>
         <w:t xml:space="preserve"> </w:t>
       </w:r>
       <w:r>
-        <w:t xml:space="preserve">is not </w:t>
-      </w:r>
-      <w:proofErr w:type="spellStart"/>
-      <w:r>
-        <w:t>explicity</w:t>
-      </w:r>
-      <w:proofErr w:type="spellEnd"/>
-      <w:r>
-        <w:t xml:space="preserve"> set in code – it  must also be done by </w:t>
-      </w:r>
-      <w:proofErr w:type="spellStart"/>
-      <w:r>
-        <w:t>structuremap</w:t>
-      </w:r>
-      <w:proofErr w:type="spellEnd"/>
+        <w:t>is not explicity set in code – it  must also be done by structuremap</w:t>
+      </w:r>
     </w:p>
     <w:p/>
     <w:sectPr>

</xml_diff>